<commit_message>
add metabolite set enrichment analysis panels
</commit_message>
<xml_diff>
--- a/inst/manuscript/supplement.docx
+++ b/inst/manuscript/supplement.docx
@@ -391,7 +391,27 @@
         <w:pStyle w:val="TableCaption"/>
       </w:pPr>
       <w:r>
-        <w:t xml:space="preserve">Table 1: Lung fibroblast fluxes in 21% and 0.5% oxygen</w:t>
+        <w:rPr/>
+        <w:t xml:space="preserve">Table </w:t>
+      </w:r>
+      <w:r xmlns:w="http://schemas.openxmlformats.org/wordprocessingml/2006/main" xmlns:wp="http://schemas.openxmlformats.org/drawingml/2006/wordprocessingDrawing" xmlns:r="http://schemas.openxmlformats.org/officeDocument/2006/relationships" xmlns:w14="http://schemas.microsoft.com/office/word/2010/wordml">
+        <w:rPr/>
+        <w:fldChar w:fldCharType="begin" w:dirty="true"/>
+      </w:r>
+      <w:r xmlns:w="http://schemas.openxmlformats.org/wordprocessingml/2006/main" xmlns:wp="http://schemas.openxmlformats.org/drawingml/2006/wordprocessingDrawing" xmlns:r="http://schemas.openxmlformats.org/officeDocument/2006/relationships" xmlns:w14="http://schemas.microsoft.com/office/word/2010/wordml">
+        <w:rPr/>
+        <w:instrText xml:space="preserve" w:dirty="true">SEQ table \* Arabic</w:instrText>
+      </w:r>
+      <w:r xmlns:w="http://schemas.openxmlformats.org/wordprocessingml/2006/main" xmlns:wp="http://schemas.openxmlformats.org/drawingml/2006/wordprocessingDrawing" xmlns:r="http://schemas.openxmlformats.org/officeDocument/2006/relationships" xmlns:w14="http://schemas.microsoft.com/office/word/2010/wordml">
+        <w:rPr/>
+        <w:fldChar w:fldCharType="end" w:dirty="true"/>
+      </w:r>
+      <w:r>
+        <w:rPr/>
+        <w:t xml:space="preserve">: </w:t>
+      </w:r>
+      <w:r>
+        <w:t xml:space="preserve">Lung fibroblast fluxes in 21% and 0.5% oxygen</w:t>
       </w:r>
     </w:p>
     <w:tbl xmlns:w="http://schemas.openxmlformats.org/wordprocessingml/2006/main" xmlns:r="http://schemas.openxmlformats.org/officeDocument/2006/relationships" xmlns:w14="http://schemas.microsoft.com/office/word/2010/wordml" xmlns:wp="http://schemas.openxmlformats.org/drawingml/2006/wordprocessingDrawing" xmlns:a="http://schemas.openxmlformats.org/drawingml/2006/main" xmlns:pic="http://schemas.openxmlformats.org/drawingml/2006/picture">
@@ -21076,7 +21096,27 @@
         <w:pStyle w:val="TableCaption"/>
       </w:pPr>
       <w:r>
-        <w:t xml:space="preserve">Table 2: Lung fibroblast fluxes following DMSO and BAY treatment</w:t>
+        <w:rPr/>
+        <w:t xml:space="preserve">Table </w:t>
+      </w:r>
+      <w:r xmlns:w="http://schemas.openxmlformats.org/wordprocessingml/2006/main" xmlns:wp="http://schemas.openxmlformats.org/drawingml/2006/wordprocessingDrawing" xmlns:r="http://schemas.openxmlformats.org/officeDocument/2006/relationships" xmlns:w14="http://schemas.microsoft.com/office/word/2010/wordml">
+        <w:rPr/>
+        <w:fldChar w:fldCharType="begin" w:dirty="true"/>
+      </w:r>
+      <w:r xmlns:w="http://schemas.openxmlformats.org/wordprocessingml/2006/main" xmlns:wp="http://schemas.openxmlformats.org/drawingml/2006/wordprocessingDrawing" xmlns:r="http://schemas.openxmlformats.org/officeDocument/2006/relationships" xmlns:w14="http://schemas.microsoft.com/office/word/2010/wordml">
+        <w:rPr/>
+        <w:instrText xml:space="preserve" w:dirty="true">SEQ table \* Arabic</w:instrText>
+      </w:r>
+      <w:r xmlns:w="http://schemas.openxmlformats.org/wordprocessingml/2006/main" xmlns:wp="http://schemas.openxmlformats.org/drawingml/2006/wordprocessingDrawing" xmlns:r="http://schemas.openxmlformats.org/officeDocument/2006/relationships" xmlns:w14="http://schemas.microsoft.com/office/word/2010/wordml">
+        <w:rPr/>
+        <w:fldChar w:fldCharType="end" w:dirty="true"/>
+      </w:r>
+      <w:r>
+        <w:rPr/>
+        <w:t xml:space="preserve">: </w:t>
+      </w:r>
+      <w:r>
+        <w:t xml:space="preserve">Lung fibroblast fluxes following DMSO and BAY treatment</w:t>
       </w:r>
     </w:p>
     <w:tbl xmlns:w="http://schemas.openxmlformats.org/wordprocessingml/2006/main" xmlns:r="http://schemas.openxmlformats.org/officeDocument/2006/relationships" xmlns:w14="http://schemas.microsoft.com/office/word/2010/wordml" xmlns:wp="http://schemas.openxmlformats.org/drawingml/2006/wordprocessingDrawing" xmlns:a="http://schemas.openxmlformats.org/drawingml/2006/main" xmlns:pic="http://schemas.openxmlformats.org/drawingml/2006/picture">
@@ -41791,7 +41831,7 @@
   <w:abstractNum w15:restartNumberingAfterBreak="0" w:abstractNumId="0">
     <w:nsid w:val="FFFFFF7C"/>
     <w:multiLevelType w:val="singleLevel"/>
-    <w:tmpl w:val="D88639DC"/>
+    <w:tmpl w:val="1C740B0A"/>
     <w:lvl w:ilvl="0">
       <w:start w:val="1"/>
       <w:numFmt w:val="decimal"/>
@@ -41808,7 +41848,7 @@
   <w:abstractNum w15:restartNumberingAfterBreak="0" w:abstractNumId="1">
     <w:nsid w:val="FFFFFF7D"/>
     <w:multiLevelType w:val="singleLevel"/>
-    <w:tmpl w:val="3376B38A"/>
+    <w:tmpl w:val="CF6E6500"/>
     <w:lvl w:ilvl="0">
       <w:start w:val="1"/>
       <w:numFmt w:val="decimal"/>
@@ -41825,7 +41865,7 @@
   <w:abstractNum w15:restartNumberingAfterBreak="0" w:abstractNumId="2">
     <w:nsid w:val="FFFFFF7E"/>
     <w:multiLevelType w:val="singleLevel"/>
-    <w:tmpl w:val="5704C826"/>
+    <w:tmpl w:val="21506BEC"/>
     <w:lvl w:ilvl="0">
       <w:start w:val="1"/>
       <w:numFmt w:val="decimal"/>
@@ -41842,7 +41882,7 @@
   <w:abstractNum w15:restartNumberingAfterBreak="0" w:abstractNumId="3">
     <w:nsid w:val="FFFFFF7F"/>
     <w:multiLevelType w:val="singleLevel"/>
-    <w:tmpl w:val="107A9520"/>
+    <w:tmpl w:val="DC80AE64"/>
     <w:lvl w:ilvl="0">
       <w:start w:val="1"/>
       <w:numFmt w:val="decimal"/>
@@ -41859,7 +41899,7 @@
   <w:abstractNum w15:restartNumberingAfterBreak="0" w:abstractNumId="4">
     <w:nsid w:val="FFFFFF80"/>
     <w:multiLevelType w:val="singleLevel"/>
-    <w:tmpl w:val="AD90E6A8"/>
+    <w:tmpl w:val="4F64036E"/>
     <w:lvl w:ilvl="0">
       <w:start w:val="1"/>
       <w:numFmt w:val="bullet"/>
@@ -41879,7 +41919,7 @@
   <w:abstractNum w15:restartNumberingAfterBreak="0" w:abstractNumId="5">
     <w:nsid w:val="FFFFFF81"/>
     <w:multiLevelType w:val="singleLevel"/>
-    <w:tmpl w:val="69428D3C"/>
+    <w:tmpl w:val="04E400A8"/>
     <w:lvl w:ilvl="0">
       <w:start w:val="1"/>
       <w:numFmt w:val="bullet"/>
@@ -41899,7 +41939,7 @@
   <w:abstractNum w15:restartNumberingAfterBreak="0" w:abstractNumId="6">
     <w:nsid w:val="FFFFFF82"/>
     <w:multiLevelType w:val="singleLevel"/>
-    <w:tmpl w:val="D2989194"/>
+    <w:tmpl w:val="7304D5CE"/>
     <w:lvl w:ilvl="0">
       <w:start w:val="1"/>
       <w:numFmt w:val="bullet"/>
@@ -41919,7 +41959,7 @@
   <w:abstractNum w15:restartNumberingAfterBreak="0" w:abstractNumId="7">
     <w:nsid w:val="FFFFFF83"/>
     <w:multiLevelType w:val="singleLevel"/>
-    <w:tmpl w:val="4D30A724"/>
+    <w:tmpl w:val="F7562BB8"/>
     <w:lvl w:ilvl="0">
       <w:start w:val="1"/>
       <w:numFmt w:val="bullet"/>
@@ -41939,7 +41979,7 @@
   <w:abstractNum w15:restartNumberingAfterBreak="0" w:abstractNumId="8">
     <w:nsid w:val="FFFFFF88"/>
     <w:multiLevelType w:val="singleLevel"/>
-    <w:tmpl w:val="749CFEE8"/>
+    <w:tmpl w:val="E842B1BE"/>
     <w:lvl w:ilvl="0">
       <w:start w:val="1"/>
       <w:numFmt w:val="decimal"/>
@@ -41956,7 +41996,7 @@
   <w:abstractNum w15:restartNumberingAfterBreak="0" w:abstractNumId="9">
     <w:nsid w:val="FFFFFF89"/>
     <w:multiLevelType w:val="singleLevel"/>
-    <w:tmpl w:val="B8761ABE"/>
+    <w:tmpl w:val="B3AC46F0"/>
     <w:lvl w:ilvl="0">
       <w:start w:val="1"/>
       <w:numFmt w:val="bullet"/>
@@ -42523,8 +42563,9 @@
   <w:style w:default="1" w:styleId="Normal" w:type="paragraph">
     <w:name w:val="Normal"/>
     <w:qFormat/>
-    <w:rsid w:val="000650CF"/>
+    <w:rsid w:val="00681772"/>
     <w:rPr>
+      <w:rFonts w:asciiTheme="majorHAnsi" w:hAnsiTheme="majorHAnsi"/>
       <w:sz w:val="22"/>
     </w:rPr>
   </w:style>
@@ -42542,7 +42583,7 @@
       <w:outlineLvl w:val="0"/>
     </w:pPr>
     <w:rPr>
-      <w:rFonts w:asciiTheme="majorHAnsi" w:cstheme="majorBidi" w:eastAsiaTheme="majorEastAsia" w:hAnsiTheme="majorHAnsi"/>
+      <w:rFonts w:cstheme="majorBidi" w:eastAsiaTheme="majorEastAsia"/>
       <w:b/>
       <w:bCs/>
       <w:sz w:val="32"/>
@@ -42564,7 +42605,7 @@
       <w:outlineLvl w:val="1"/>
     </w:pPr>
     <w:rPr>
-      <w:rFonts w:asciiTheme="majorHAnsi" w:cstheme="majorBidi" w:eastAsiaTheme="majorEastAsia" w:hAnsiTheme="majorHAnsi"/>
+      <w:rFonts w:cstheme="majorBidi" w:eastAsiaTheme="majorEastAsia"/>
       <w:b/>
       <w:bCs/>
       <w:sz w:val="28"/>
@@ -42586,7 +42627,7 @@
       <w:outlineLvl w:val="2"/>
     </w:pPr>
     <w:rPr>
-      <w:rFonts w:asciiTheme="majorHAnsi" w:cstheme="majorBidi" w:eastAsiaTheme="majorEastAsia" w:hAnsiTheme="majorHAnsi"/>
+      <w:rFonts w:cstheme="majorBidi" w:eastAsiaTheme="majorEastAsia"/>
       <w:b/>
       <w:bCs/>
       <w:szCs w:val="22"/>
@@ -42607,7 +42648,7 @@
       <w:outlineLvl w:val="3"/>
     </w:pPr>
     <w:rPr>
-      <w:rFonts w:asciiTheme="majorHAnsi" w:cstheme="majorBidi" w:eastAsiaTheme="majorEastAsia" w:hAnsiTheme="majorHAnsi"/>
+      <w:rFonts w:cstheme="majorBidi" w:eastAsiaTheme="majorEastAsia"/>
       <w:bCs/>
       <w:i/>
       <w:szCs w:val="22"/>
@@ -42628,7 +42669,7 @@
       <w:outlineLvl w:val="4"/>
     </w:pPr>
     <w:rPr>
-      <w:rFonts w:asciiTheme="majorHAnsi" w:cstheme="majorBidi" w:eastAsiaTheme="majorEastAsia" w:hAnsiTheme="majorHAnsi"/>
+      <w:rFonts w:cstheme="majorBidi" w:eastAsiaTheme="majorEastAsia"/>
       <w:iCs/>
       <w:szCs w:val="22"/>
     </w:rPr>
@@ -42648,7 +42689,7 @@
       <w:outlineLvl w:val="5"/>
     </w:pPr>
     <w:rPr>
-      <w:rFonts w:asciiTheme="majorHAnsi" w:cstheme="majorBidi" w:eastAsiaTheme="majorEastAsia" w:hAnsiTheme="majorHAnsi"/>
+      <w:rFonts w:cstheme="majorBidi" w:eastAsiaTheme="majorEastAsia"/>
       <w:szCs w:val="22"/>
     </w:rPr>
   </w:style>
@@ -42666,7 +42707,7 @@
       <w:outlineLvl w:val="6"/>
     </w:pPr>
     <w:rPr>
-      <w:rFonts w:asciiTheme="majorHAnsi" w:cstheme="majorBidi" w:eastAsiaTheme="majorEastAsia" w:hAnsiTheme="majorHAnsi"/>
+      <w:rFonts w:cstheme="majorBidi" w:eastAsiaTheme="majorEastAsia"/>
       <w:color w:themeColor="accent1" w:val="4F81BD"/>
       <w:sz w:val="24"/>
     </w:rPr>
@@ -42685,7 +42726,7 @@
       <w:outlineLvl w:val="7"/>
     </w:pPr>
     <w:rPr>
-      <w:rFonts w:asciiTheme="majorHAnsi" w:cstheme="majorBidi" w:eastAsiaTheme="majorEastAsia" w:hAnsiTheme="majorHAnsi"/>
+      <w:rFonts w:cstheme="majorBidi" w:eastAsiaTheme="majorEastAsia"/>
       <w:color w:themeColor="accent1" w:val="4F81BD"/>
       <w:sz w:val="24"/>
     </w:rPr>
@@ -42704,7 +42745,7 @@
       <w:outlineLvl w:val="8"/>
     </w:pPr>
     <w:rPr>
-      <w:rFonts w:asciiTheme="majorHAnsi" w:cstheme="majorBidi" w:eastAsiaTheme="majorEastAsia" w:hAnsiTheme="majorHAnsi"/>
+      <w:rFonts w:cstheme="majorBidi" w:eastAsiaTheme="majorEastAsia"/>
       <w:color w:themeColor="accent1" w:val="4F81BD"/>
       <w:sz w:val="24"/>
     </w:rPr>
@@ -42772,7 +42813,7 @@
       <w:jc w:val="center"/>
     </w:pPr>
     <w:rPr>
-      <w:rFonts w:asciiTheme="majorHAnsi" w:cstheme="majorBidi" w:eastAsiaTheme="majorEastAsia" w:hAnsiTheme="majorHAnsi"/>
+      <w:rFonts w:cstheme="majorBidi" w:eastAsiaTheme="majorEastAsia"/>
       <w:b/>
       <w:bCs/>
       <w:sz w:val="36"/>
@@ -42796,13 +42837,14 @@
     <w:name w:val="Author"/>
     <w:next w:val="BodyText"/>
     <w:qFormat/>
-    <w:rsid w:val="000650CF"/>
+    <w:rsid w:val="00681772"/>
     <w:pPr>
       <w:keepNext/>
       <w:keepLines/>
       <w:jc w:val="center"/>
     </w:pPr>
     <w:rPr>
+      <w:rFonts w:asciiTheme="majorHAnsi" w:hAnsiTheme="majorHAnsi"/>
       <w:sz w:val="22"/>
     </w:rPr>
   </w:style>
@@ -42810,13 +42852,14 @@
     <w:name w:val="Date"/>
     <w:next w:val="BodyText"/>
     <w:qFormat/>
-    <w:rsid w:val="000650CF"/>
+    <w:rsid w:val="00681772"/>
     <w:pPr>
       <w:keepNext/>
       <w:keepLines/>
       <w:jc w:val="center"/>
     </w:pPr>
     <w:rPr>
+      <w:rFonts w:asciiTheme="majorHAnsi" w:hAnsiTheme="majorHAnsi"/>
       <w:sz w:val="22"/>
     </w:rPr>
   </w:style>

</xml_diff>